<commit_message>
Update Wind Farms in Iowa- Collin Baker.docx
</commit_message>
<xml_diff>
--- a/FinalPeerReview/Wind Farms in Iowa- Collin Baker.docx
+++ b/FinalPeerReview/Wind Farms in Iowa- Collin Baker.docx
@@ -251,24 +251,31 @@
           <w:rFonts w:ascii="Arial" w:eastAsia="Times New Roman" w:hAnsi="Arial" w:cs="Arial"/>
           <w:color w:val="000000" w:themeColor="text1"/>
         </w:rPr>
-        <w:t xml:space="preserve"> on the map, I would’ve changed the names of the overlays in the layer control to have uniform formatting (like capital letter at the beginning, spaces instead of camel case or underscores, etc.</w:t>
+        <w:t xml:space="preserve"> on the map, I would’ve changed the names of the overlays in the layer control to have uniform formatting (like capital letter at the beginning, spaces instead of camel case or underscores, etc.). </w:t>
+      </w:r>
+      <w:r>
+        <w:rPr>
+          <w:rFonts w:ascii="Arial" w:eastAsia="Times New Roman" w:hAnsi="Arial" w:cs="Arial"/>
+          <w:color w:val="000000" w:themeColor="text1"/>
+        </w:rPr>
+        <w:t xml:space="preserve">I was glad you included your data attributions on the map, however, there were so many that while I now know the agency the data was sourced from, I really have no idea where I would find it within those agencies. A little more information about where you got your data </w:t>
+      </w:r>
+      <w:r>
+        <w:rPr>
+          <w:rFonts w:ascii="Arial" w:eastAsia="Times New Roman" w:hAnsi="Arial" w:cs="Arial"/>
+          <w:color w:val="000000" w:themeColor="text1"/>
+        </w:rPr>
+        <w:t xml:space="preserve">from </w:t>
+      </w:r>
+      <w:r>
+        <w:rPr>
+          <w:rFonts w:ascii="Arial" w:eastAsia="Times New Roman" w:hAnsi="Arial" w:cs="Arial"/>
+          <w:color w:val="000000" w:themeColor="text1"/>
+        </w:rPr>
+        <w:t>would be helpful.</w:t>
       </w:r>
       <w:bookmarkStart w:id="0" w:name="_GoBack"/>
       <w:bookmarkEnd w:id="0"/>
-      <w:r>
-        <w:rPr>
-          <w:rFonts w:ascii="Arial" w:eastAsia="Times New Roman" w:hAnsi="Arial" w:cs="Arial"/>
-          <w:color w:val="000000" w:themeColor="text1"/>
-        </w:rPr>
-        <w:t xml:space="preserve">). </w:t>
-      </w:r>
-      <w:r>
-        <w:rPr>
-          <w:rFonts w:ascii="Arial" w:eastAsia="Times New Roman" w:hAnsi="Arial" w:cs="Arial"/>
-          <w:color w:val="000000" w:themeColor="text1"/>
-        </w:rPr>
-        <w:t>I was glad you included your data attributions on the map, however, there were so many that while I now know the agency the data was sourced from, I really have no idea where I would find it within those agencies. A little more information about where you got your data would be helpful.</w:t>
-      </w:r>
     </w:p>
     <w:p>
       <w:pPr>

</xml_diff>